<commit_message>
Développement de l'éditeur (partie fonctionnelle)
</commit_message>
<xml_diff>
--- a/avancement_projet/avancement.docx
+++ b/avancement_projet/avancement.docx
@@ -101,11 +101,11 @@
               <w:jc w:val="center"/>
             </w:pPr>
             <w:r>
-              <w:t>Fait mais bug</w:t>
+              <w:t xml:space="preserve">Fait mais </w:t>
             </w:r>
             <w:proofErr w:type="spellStart"/>
             <w:r>
-              <w:t>gé</w:t>
+              <w:t>buggé</w:t>
             </w:r>
             <w:proofErr w:type="spellEnd"/>
           </w:p>
@@ -153,6 +153,8 @@
             <w:r>
               <w:t>X</w:t>
             </w:r>
+            <w:bookmarkStart w:id="0" w:name="_GoBack"/>
+            <w:bookmarkEnd w:id="0"/>
           </w:p>
         </w:tc>
         <w:tc>
@@ -224,31 +226,31 @@
             <w:pPr>
               <w:jc w:val="center"/>
             </w:pPr>
+          </w:p>
+        </w:tc>
+        <w:tc>
+          <w:tcPr>
+            <w:tcW w:w="0" w:type="auto"/>
+            <w:vAlign w:val="center"/>
+          </w:tcPr>
+          <w:p>
+            <w:pPr>
+              <w:jc w:val="center"/>
+            </w:pPr>
+          </w:p>
+        </w:tc>
+        <w:tc>
+          <w:tcPr>
+            <w:tcW w:w="0" w:type="auto"/>
+            <w:vAlign w:val="center"/>
+          </w:tcPr>
+          <w:p>
+            <w:pPr>
+              <w:jc w:val="center"/>
+            </w:pPr>
             <w:r>
               <w:t>X</w:t>
             </w:r>
-          </w:p>
-        </w:tc>
-        <w:tc>
-          <w:tcPr>
-            <w:tcW w:w="0" w:type="auto"/>
-            <w:vAlign w:val="center"/>
-          </w:tcPr>
-          <w:p>
-            <w:pPr>
-              <w:jc w:val="center"/>
-            </w:pPr>
-          </w:p>
-        </w:tc>
-        <w:tc>
-          <w:tcPr>
-            <w:tcW w:w="0" w:type="auto"/>
-            <w:vAlign w:val="center"/>
-          </w:tcPr>
-          <w:p>
-            <w:pPr>
-              <w:jc w:val="center"/>
-            </w:pPr>
           </w:p>
         </w:tc>
         <w:tc>
@@ -298,53 +300,53 @@
             <w:pPr>
               <w:jc w:val="center"/>
             </w:pPr>
+          </w:p>
+        </w:tc>
+        <w:tc>
+          <w:tcPr>
+            <w:tcW w:w="0" w:type="auto"/>
+            <w:vAlign w:val="center"/>
+          </w:tcPr>
+          <w:p>
+            <w:pPr>
+              <w:jc w:val="center"/>
+            </w:pPr>
+          </w:p>
+        </w:tc>
+        <w:tc>
+          <w:tcPr>
+            <w:tcW w:w="0" w:type="auto"/>
+            <w:vAlign w:val="center"/>
+          </w:tcPr>
+          <w:p>
+            <w:pPr>
+              <w:jc w:val="center"/>
+            </w:pPr>
+          </w:p>
+        </w:tc>
+        <w:tc>
+          <w:tcPr>
+            <w:tcW w:w="0" w:type="auto"/>
+            <w:vAlign w:val="center"/>
+          </w:tcPr>
+          <w:p>
+            <w:pPr>
+              <w:jc w:val="center"/>
+            </w:pPr>
+          </w:p>
+        </w:tc>
+        <w:tc>
+          <w:tcPr>
+            <w:tcW w:w="0" w:type="auto"/>
+            <w:vAlign w:val="center"/>
+          </w:tcPr>
+          <w:p>
+            <w:pPr>
+              <w:jc w:val="center"/>
+            </w:pPr>
             <w:r>
               <w:t>X</w:t>
             </w:r>
-          </w:p>
-        </w:tc>
-        <w:tc>
-          <w:tcPr>
-            <w:tcW w:w="0" w:type="auto"/>
-            <w:vAlign w:val="center"/>
-          </w:tcPr>
-          <w:p>
-            <w:pPr>
-              <w:jc w:val="center"/>
-            </w:pPr>
-          </w:p>
-        </w:tc>
-        <w:tc>
-          <w:tcPr>
-            <w:tcW w:w="0" w:type="auto"/>
-            <w:vAlign w:val="center"/>
-          </w:tcPr>
-          <w:p>
-            <w:pPr>
-              <w:jc w:val="center"/>
-            </w:pPr>
-          </w:p>
-        </w:tc>
-        <w:tc>
-          <w:tcPr>
-            <w:tcW w:w="0" w:type="auto"/>
-            <w:vAlign w:val="center"/>
-          </w:tcPr>
-          <w:p>
-            <w:pPr>
-              <w:jc w:val="center"/>
-            </w:pPr>
-          </w:p>
-        </w:tc>
-        <w:tc>
-          <w:tcPr>
-            <w:tcW w:w="0" w:type="auto"/>
-            <w:vAlign w:val="center"/>
-          </w:tcPr>
-          <w:p>
-            <w:pPr>
-              <w:jc w:val="center"/>
-            </w:pPr>
           </w:p>
         </w:tc>
       </w:tr>
@@ -372,20 +374,20 @@
             <w:pPr>
               <w:jc w:val="center"/>
             </w:pPr>
+          </w:p>
+        </w:tc>
+        <w:tc>
+          <w:tcPr>
+            <w:tcW w:w="0" w:type="auto"/>
+            <w:vAlign w:val="center"/>
+          </w:tcPr>
+          <w:p>
+            <w:pPr>
+              <w:jc w:val="center"/>
+            </w:pPr>
             <w:r>
               <w:t>X</w:t>
             </w:r>
-          </w:p>
-        </w:tc>
-        <w:tc>
-          <w:tcPr>
-            <w:tcW w:w="0" w:type="auto"/>
-            <w:vAlign w:val="center"/>
-          </w:tcPr>
-          <w:p>
-            <w:pPr>
-              <w:jc w:val="center"/>
-            </w:pPr>
           </w:p>
         </w:tc>
         <w:tc>
@@ -497,10 +499,7 @@
         </w:tc>
       </w:tr>
     </w:tbl>
-    <w:p>
-      <w:bookmarkStart w:id="0" w:name="_GoBack"/>
-      <w:bookmarkEnd w:id="0"/>
-    </w:p>
+    <w:p/>
     <w:sectPr>
       <w:headerReference w:type="default" r:id="rId6"/>
       <w:pgSz w:w="11900" w:h="16840"/>

</xml_diff>

<commit_message>
Développement de l'éditeur (partie fonctionnelle + visuelle)
</commit_message>
<xml_diff>
--- a/avancement_projet/avancement.docx
+++ b/avancement_projet/avancement.docx
@@ -136,6 +136,7 @@
             <w:vAlign w:val="center"/>
           </w:tcPr>
           <w:p>
+            <w:bookmarkStart w:id="0" w:name="_GoBack"/>
             <w:r>
               <w:t>Récupérer les images</w:t>
             </w:r>
@@ -153,52 +154,125 @@
             <w:r>
               <w:t>X</w:t>
             </w:r>
-            <w:bookmarkStart w:id="0" w:name="_GoBack"/>
-            <w:bookmarkEnd w:id="0"/>
-          </w:p>
-        </w:tc>
-        <w:tc>
-          <w:tcPr>
-            <w:tcW w:w="0" w:type="auto"/>
-            <w:vAlign w:val="center"/>
-          </w:tcPr>
-          <w:p>
-            <w:pPr>
-              <w:jc w:val="center"/>
-            </w:pPr>
-          </w:p>
-        </w:tc>
-        <w:tc>
-          <w:tcPr>
-            <w:tcW w:w="0" w:type="auto"/>
-            <w:vAlign w:val="center"/>
-          </w:tcPr>
-          <w:p>
-            <w:pPr>
-              <w:jc w:val="center"/>
-            </w:pPr>
-          </w:p>
-        </w:tc>
-        <w:tc>
-          <w:tcPr>
-            <w:tcW w:w="0" w:type="auto"/>
-            <w:vAlign w:val="center"/>
-          </w:tcPr>
-          <w:p>
-            <w:pPr>
-              <w:jc w:val="center"/>
-            </w:pPr>
-          </w:p>
-        </w:tc>
-        <w:tc>
-          <w:tcPr>
-            <w:tcW w:w="0" w:type="auto"/>
-            <w:vAlign w:val="center"/>
-          </w:tcPr>
-          <w:p>
-            <w:pPr>
-              <w:jc w:val="center"/>
-            </w:pPr>
+          </w:p>
+        </w:tc>
+        <w:tc>
+          <w:tcPr>
+            <w:tcW w:w="0" w:type="auto"/>
+            <w:vAlign w:val="center"/>
+          </w:tcPr>
+          <w:p>
+            <w:pPr>
+              <w:jc w:val="center"/>
+            </w:pPr>
+          </w:p>
+        </w:tc>
+        <w:tc>
+          <w:tcPr>
+            <w:tcW w:w="0" w:type="auto"/>
+            <w:vAlign w:val="center"/>
+          </w:tcPr>
+          <w:p>
+            <w:pPr>
+              <w:jc w:val="center"/>
+            </w:pPr>
+          </w:p>
+        </w:tc>
+        <w:tc>
+          <w:tcPr>
+            <w:tcW w:w="0" w:type="auto"/>
+            <w:vAlign w:val="center"/>
+          </w:tcPr>
+          <w:p>
+            <w:pPr>
+              <w:jc w:val="center"/>
+            </w:pPr>
+          </w:p>
+        </w:tc>
+        <w:tc>
+          <w:tcPr>
+            <w:tcW w:w="0" w:type="auto"/>
+            <w:vAlign w:val="center"/>
+          </w:tcPr>
+          <w:p>
+            <w:pPr>
+              <w:jc w:val="center"/>
+            </w:pPr>
+          </w:p>
+        </w:tc>
+      </w:tr>
+      <w:bookmarkEnd w:id="0"/>
+      <w:tr>
+        <w:trPr>
+          <w:trHeight w:val="586"/>
+        </w:trPr>
+        <w:tc>
+          <w:tcPr>
+            <w:tcW w:w="0" w:type="auto"/>
+            <w:vAlign w:val="center"/>
+          </w:tcPr>
+          <w:p>
+            <w:r>
+              <w:t>Afficher la liste des images</w:t>
+            </w:r>
+          </w:p>
+        </w:tc>
+        <w:tc>
+          <w:tcPr>
+            <w:tcW w:w="0" w:type="auto"/>
+            <w:vAlign w:val="center"/>
+          </w:tcPr>
+          <w:p>
+            <w:pPr>
+              <w:jc w:val="center"/>
+            </w:pPr>
+          </w:p>
+        </w:tc>
+        <w:tc>
+          <w:tcPr>
+            <w:tcW w:w="0" w:type="auto"/>
+            <w:vAlign w:val="center"/>
+          </w:tcPr>
+          <w:p>
+            <w:pPr>
+              <w:jc w:val="center"/>
+            </w:pPr>
+          </w:p>
+        </w:tc>
+        <w:tc>
+          <w:tcPr>
+            <w:tcW w:w="0" w:type="auto"/>
+            <w:vAlign w:val="center"/>
+          </w:tcPr>
+          <w:p>
+            <w:pPr>
+              <w:jc w:val="center"/>
+            </w:pPr>
+          </w:p>
+        </w:tc>
+        <w:tc>
+          <w:tcPr>
+            <w:tcW w:w="0" w:type="auto"/>
+            <w:vAlign w:val="center"/>
+          </w:tcPr>
+          <w:p>
+            <w:pPr>
+              <w:jc w:val="center"/>
+            </w:pPr>
+          </w:p>
+        </w:tc>
+        <w:tc>
+          <w:tcPr>
+            <w:tcW w:w="0" w:type="auto"/>
+            <w:vAlign w:val="center"/>
+          </w:tcPr>
+          <w:p>
+            <w:pPr>
+              <w:jc w:val="center"/>
+            </w:pPr>
+            <w:r>
+              <w:t>X</w:t>
+            </w:r>
           </w:p>
         </w:tc>
       </w:tr>
@@ -213,8 +287,30 @@
           </w:tcPr>
           <w:p>
             <w:r>
-              <w:t>Afficher la liste des images</w:t>
-            </w:r>
+              <w:t>Sélectionner une image à éditer</w:t>
+            </w:r>
+          </w:p>
+        </w:tc>
+        <w:tc>
+          <w:tcPr>
+            <w:tcW w:w="0" w:type="auto"/>
+            <w:vAlign w:val="center"/>
+          </w:tcPr>
+          <w:p>
+            <w:pPr>
+              <w:jc w:val="center"/>
+            </w:pPr>
+          </w:p>
+        </w:tc>
+        <w:tc>
+          <w:tcPr>
+            <w:tcW w:w="0" w:type="auto"/>
+            <w:vAlign w:val="center"/>
+          </w:tcPr>
+          <w:p>
+            <w:pPr>
+              <w:jc w:val="center"/>
+            </w:pPr>
           </w:p>
         </w:tc>
         <w:tc>
@@ -251,28 +347,6 @@
             <w:r>
               <w:t>X</w:t>
             </w:r>
-          </w:p>
-        </w:tc>
-        <w:tc>
-          <w:tcPr>
-            <w:tcW w:w="0" w:type="auto"/>
-            <w:vAlign w:val="center"/>
-          </w:tcPr>
-          <w:p>
-            <w:pPr>
-              <w:jc w:val="center"/>
-            </w:pPr>
-          </w:p>
-        </w:tc>
-        <w:tc>
-          <w:tcPr>
-            <w:tcW w:w="0" w:type="auto"/>
-            <w:vAlign w:val="center"/>
-          </w:tcPr>
-          <w:p>
-            <w:pPr>
-              <w:jc w:val="center"/>
-            </w:pPr>
           </w:p>
         </w:tc>
       </w:tr>
@@ -287,7 +361,7 @@
           </w:tcPr>
           <w:p>
             <w:r>
-              <w:t>Sélectionner une image à éditer</w:t>
+              <w:t>Éditer une image</w:t>
             </w:r>
           </w:p>
         </w:tc>
@@ -347,80 +421,6 @@
             <w:r>
               <w:t>X</w:t>
             </w:r>
-          </w:p>
-        </w:tc>
-      </w:tr>
-      <w:tr>
-        <w:trPr>
-          <w:trHeight w:val="586"/>
-        </w:trPr>
-        <w:tc>
-          <w:tcPr>
-            <w:tcW w:w="0" w:type="auto"/>
-            <w:vAlign w:val="center"/>
-          </w:tcPr>
-          <w:p>
-            <w:r>
-              <w:t>Éditer une image</w:t>
-            </w:r>
-          </w:p>
-        </w:tc>
-        <w:tc>
-          <w:tcPr>
-            <w:tcW w:w="0" w:type="auto"/>
-            <w:vAlign w:val="center"/>
-          </w:tcPr>
-          <w:p>
-            <w:pPr>
-              <w:jc w:val="center"/>
-            </w:pPr>
-          </w:p>
-        </w:tc>
-        <w:tc>
-          <w:tcPr>
-            <w:tcW w:w="0" w:type="auto"/>
-            <w:vAlign w:val="center"/>
-          </w:tcPr>
-          <w:p>
-            <w:pPr>
-              <w:jc w:val="center"/>
-            </w:pPr>
-            <w:r>
-              <w:t>X</w:t>
-            </w:r>
-          </w:p>
-        </w:tc>
-        <w:tc>
-          <w:tcPr>
-            <w:tcW w:w="0" w:type="auto"/>
-            <w:vAlign w:val="center"/>
-          </w:tcPr>
-          <w:p>
-            <w:pPr>
-              <w:jc w:val="center"/>
-            </w:pPr>
-          </w:p>
-        </w:tc>
-        <w:tc>
-          <w:tcPr>
-            <w:tcW w:w="0" w:type="auto"/>
-            <w:vAlign w:val="center"/>
-          </w:tcPr>
-          <w:p>
-            <w:pPr>
-              <w:jc w:val="center"/>
-            </w:pPr>
-          </w:p>
-        </w:tc>
-        <w:tc>
-          <w:tcPr>
-            <w:tcW w:w="0" w:type="auto"/>
-            <w:vAlign w:val="center"/>
-          </w:tcPr>
-          <w:p>
-            <w:pPr>
-              <w:jc w:val="center"/>
-            </w:pPr>
           </w:p>
         </w:tc>
       </w:tr>

</xml_diff>

<commit_message>
Service de récupération/sauvegarde d'image
</commit_message>
<xml_diff>
--- a/avancement_projet/avancement.docx
+++ b/avancement_projet/avancement.docx
@@ -19,12 +19,12 @@
         <w:tblLook w:val="04A0" w:firstRow="1" w:lastRow="0" w:firstColumn="1" w:lastColumn="0" w:noHBand="0" w:noVBand="1"/>
       </w:tblPr>
       <w:tblGrid>
-        <w:gridCol w:w="2610"/>
-        <w:gridCol w:w="1519"/>
-        <w:gridCol w:w="922"/>
-        <w:gridCol w:w="1475"/>
-        <w:gridCol w:w="1353"/>
-        <w:gridCol w:w="1177"/>
+        <w:gridCol w:w="2796"/>
+        <w:gridCol w:w="1499"/>
+        <w:gridCol w:w="906"/>
+        <w:gridCol w:w="1407"/>
+        <w:gridCol w:w="1305"/>
+        <w:gridCol w:w="1143"/>
       </w:tblGrid>
       <w:tr>
         <w:trPr>
@@ -136,84 +136,21 @@
             <w:vAlign w:val="center"/>
           </w:tcPr>
           <w:p>
-            <w:bookmarkStart w:id="0" w:name="_GoBack"/>
             <w:r>
               <w:t>Récupérer les images</w:t>
             </w:r>
           </w:p>
-        </w:tc>
-        <w:tc>
-          <w:tcPr>
-            <w:tcW w:w="0" w:type="auto"/>
-            <w:vAlign w:val="center"/>
-          </w:tcPr>
-          <w:p>
-            <w:pPr>
-              <w:jc w:val="center"/>
-            </w:pPr>
-            <w:r>
-              <w:t>X</w:t>
-            </w:r>
-          </w:p>
-        </w:tc>
-        <w:tc>
-          <w:tcPr>
-            <w:tcW w:w="0" w:type="auto"/>
-            <w:vAlign w:val="center"/>
-          </w:tcPr>
-          <w:p>
-            <w:pPr>
-              <w:jc w:val="center"/>
-            </w:pPr>
-          </w:p>
-        </w:tc>
-        <w:tc>
-          <w:tcPr>
-            <w:tcW w:w="0" w:type="auto"/>
-            <w:vAlign w:val="center"/>
-          </w:tcPr>
-          <w:p>
-            <w:pPr>
-              <w:jc w:val="center"/>
-            </w:pPr>
-          </w:p>
-        </w:tc>
-        <w:tc>
-          <w:tcPr>
-            <w:tcW w:w="0" w:type="auto"/>
-            <w:vAlign w:val="center"/>
-          </w:tcPr>
-          <w:p>
-            <w:pPr>
-              <w:jc w:val="center"/>
-            </w:pPr>
-          </w:p>
-        </w:tc>
-        <w:tc>
-          <w:tcPr>
-            <w:tcW w:w="0" w:type="auto"/>
-            <w:vAlign w:val="center"/>
-          </w:tcPr>
-          <w:p>
-            <w:pPr>
-              <w:jc w:val="center"/>
-            </w:pPr>
-          </w:p>
-        </w:tc>
-      </w:tr>
-      <w:bookmarkEnd w:id="0"/>
-      <w:tr>
-        <w:trPr>
-          <w:trHeight w:val="586"/>
-        </w:trPr>
-        <w:tc>
-          <w:tcPr>
-            <w:tcW w:w="0" w:type="auto"/>
-            <w:vAlign w:val="center"/>
-          </w:tcPr>
-          <w:p>
-            <w:r>
-              <w:t>Afficher la liste des images</w:t>
+          <w:p>
+            <w:r>
+              <w:t>(</w:t>
+            </w:r>
+            <w:proofErr w:type="spellStart"/>
+            <w:r>
+              <w:t>mock</w:t>
+            </w:r>
+            <w:proofErr w:type="spellEnd"/>
+            <w:r>
+              <w:t>)</w:t>
             </w:r>
           </w:p>
         </w:tc>
@@ -287,7 +224,7 @@
           </w:tcPr>
           <w:p>
             <w:r>
-              <w:t>Sélectionner une image à éditer</w:t>
+              <w:t>Afficher la liste des images</w:t>
             </w:r>
           </w:p>
         </w:tc>
@@ -361,7 +298,7 @@
           </w:tcPr>
           <w:p>
             <w:r>
-              <w:t>Éditer une image</w:t>
+              <w:t>Sélectionner une image à éditer</w:t>
             </w:r>
           </w:p>
         </w:tc>
@@ -435,9 +372,142 @@
           </w:tcPr>
           <w:p>
             <w:r>
+              <w:t>Éditer une image</w:t>
+            </w:r>
+            <w:bookmarkStart w:id="0" w:name="_GoBack"/>
+            <w:bookmarkEnd w:id="0"/>
+          </w:p>
+        </w:tc>
+        <w:tc>
+          <w:tcPr>
+            <w:tcW w:w="0" w:type="auto"/>
+            <w:vAlign w:val="center"/>
+          </w:tcPr>
+          <w:p>
+            <w:pPr>
+              <w:jc w:val="center"/>
+            </w:pPr>
+          </w:p>
+        </w:tc>
+        <w:tc>
+          <w:tcPr>
+            <w:tcW w:w="0" w:type="auto"/>
+            <w:vAlign w:val="center"/>
+          </w:tcPr>
+          <w:p>
+            <w:pPr>
+              <w:jc w:val="center"/>
+            </w:pPr>
+          </w:p>
+        </w:tc>
+        <w:tc>
+          <w:tcPr>
+            <w:tcW w:w="0" w:type="auto"/>
+            <w:vAlign w:val="center"/>
+          </w:tcPr>
+          <w:p>
+            <w:pPr>
+              <w:jc w:val="center"/>
+            </w:pPr>
+          </w:p>
+        </w:tc>
+        <w:tc>
+          <w:tcPr>
+            <w:tcW w:w="0" w:type="auto"/>
+            <w:vAlign w:val="center"/>
+          </w:tcPr>
+          <w:p>
+            <w:pPr>
+              <w:jc w:val="center"/>
+            </w:pPr>
+          </w:p>
+        </w:tc>
+        <w:tc>
+          <w:tcPr>
+            <w:tcW w:w="0" w:type="auto"/>
+            <w:vAlign w:val="center"/>
+          </w:tcPr>
+          <w:p>
+            <w:pPr>
+              <w:jc w:val="center"/>
+            </w:pPr>
+            <w:r>
+              <w:t>X</w:t>
+            </w:r>
+          </w:p>
+        </w:tc>
+      </w:tr>
+      <w:tr>
+        <w:trPr>
+          <w:trHeight w:val="586"/>
+        </w:trPr>
+        <w:tc>
+          <w:tcPr>
+            <w:tcW w:w="0" w:type="auto"/>
+            <w:vAlign w:val="center"/>
+          </w:tcPr>
+          <w:p>
+            <w:r>
               <w:t>Sauvegarder une image éditée</w:t>
             </w:r>
           </w:p>
+          <w:p>
+            <w:r>
+              <w:t xml:space="preserve">(sauvegarde vers </w:t>
+            </w:r>
+            <w:proofErr w:type="spellStart"/>
+            <w:r>
+              <w:t>Firebase</w:t>
+            </w:r>
+            <w:proofErr w:type="spellEnd"/>
+            <w:r>
+              <w:t xml:space="preserve"> à rajouter)</w:t>
+            </w:r>
+          </w:p>
+        </w:tc>
+        <w:tc>
+          <w:tcPr>
+            <w:tcW w:w="0" w:type="auto"/>
+            <w:vAlign w:val="center"/>
+          </w:tcPr>
+          <w:p>
+            <w:pPr>
+              <w:jc w:val="center"/>
+            </w:pPr>
+          </w:p>
+        </w:tc>
+        <w:tc>
+          <w:tcPr>
+            <w:tcW w:w="0" w:type="auto"/>
+            <w:vAlign w:val="center"/>
+          </w:tcPr>
+          <w:p>
+            <w:pPr>
+              <w:jc w:val="center"/>
+            </w:pPr>
+          </w:p>
+        </w:tc>
+        <w:tc>
+          <w:tcPr>
+            <w:tcW w:w="0" w:type="auto"/>
+            <w:vAlign w:val="center"/>
+          </w:tcPr>
+          <w:p>
+            <w:pPr>
+              <w:jc w:val="center"/>
+            </w:pPr>
+          </w:p>
+        </w:tc>
+        <w:tc>
+          <w:tcPr>
+            <w:tcW w:w="0" w:type="auto"/>
+            <w:vAlign w:val="center"/>
+          </w:tcPr>
+          <w:p>
+            <w:pPr>
+              <w:jc w:val="center"/>
+            </w:pPr>
+          </w:p>
         </w:tc>
         <w:tc>
           <w:tcPr>
@@ -451,50 +521,6 @@
             <w:r>
               <w:t>X</w:t>
             </w:r>
-          </w:p>
-        </w:tc>
-        <w:tc>
-          <w:tcPr>
-            <w:tcW w:w="0" w:type="auto"/>
-            <w:vAlign w:val="center"/>
-          </w:tcPr>
-          <w:p>
-            <w:pPr>
-              <w:jc w:val="center"/>
-            </w:pPr>
-          </w:p>
-        </w:tc>
-        <w:tc>
-          <w:tcPr>
-            <w:tcW w:w="0" w:type="auto"/>
-            <w:vAlign w:val="center"/>
-          </w:tcPr>
-          <w:p>
-            <w:pPr>
-              <w:jc w:val="center"/>
-            </w:pPr>
-          </w:p>
-        </w:tc>
-        <w:tc>
-          <w:tcPr>
-            <w:tcW w:w="0" w:type="auto"/>
-            <w:vAlign w:val="center"/>
-          </w:tcPr>
-          <w:p>
-            <w:pPr>
-              <w:jc w:val="center"/>
-            </w:pPr>
-          </w:p>
-        </w:tc>
-        <w:tc>
-          <w:tcPr>
-            <w:tcW w:w="0" w:type="auto"/>
-            <w:vAlign w:val="center"/>
-          </w:tcPr>
-          <w:p>
-            <w:pPr>
-              <w:jc w:val="center"/>
-            </w:pPr>
           </w:p>
         </w:tc>
       </w:tr>

</xml_diff>